<commit_message>
New lab assignment - repositories + tests
</commit_message>
<xml_diff>
--- a/LessonPlans/CS296N-LP-WK04D1-W17-DependencyInjection.docx
+++ b/LessonPlans/CS296N-LP-WK04D1-W17-DependencyInjection.docx
@@ -245,6 +245,94 @@
       <w:pPr>
         <w:spacing w:line="240" w:lineRule="auto"/>
         <w:rPr>
+          <w:b/>
+        </w:rPr>
+      </w:pPr>
+      <w:r>
+        <w:rPr>
+          <w:b/>
+        </w:rPr>
+        <w:t>Models</w:t>
+      </w:r>
+    </w:p>
+    <w:p>
+      <w:pPr>
+        <w:spacing w:line="240" w:lineRule="auto"/>
+        <w:rPr>
+          <w:u w:val="single"/>
+        </w:rPr>
+      </w:pPr>
+      <w:r>
+        <w:rPr>
+          <w:u w:val="single"/>
+        </w:rPr>
+        <w:t>Domain Model vs. Logical Model</w:t>
+      </w:r>
+    </w:p>
+    <w:p>
+      <w:pPr>
+        <w:spacing w:line="240" w:lineRule="auto"/>
+      </w:pPr>
+      <w:r>
+        <w:t>Inheritance: is-a</w:t>
+      </w:r>
+      <w:r>
+        <w:t>, triangle</w:t>
+      </w:r>
+      <w:r>
+        <w:br/>
+        <w:t>Example: A student is a person</w:t>
+      </w:r>
+    </w:p>
+    <w:p>
+      <w:pPr>
+        <w:spacing w:line="240" w:lineRule="auto"/>
+      </w:pPr>
+      <w:r>
+        <w:t xml:space="preserve">Composition: </w:t>
+      </w:r>
+      <w:r>
+        <w:t>has-a, black diamond</w:t>
+      </w:r>
+      <w:r>
+        <w:br/>
+        <w:t>Example: A student has an address</w:t>
+      </w:r>
+    </w:p>
+    <w:p>
+      <w:pPr>
+        <w:spacing w:line="240" w:lineRule="auto"/>
+      </w:pPr>
+      <w:r>
+        <w:t>Aggregation:</w:t>
+      </w:r>
+      <w:r>
+        <w:t xml:space="preserve"> whole-part, open diamond</w:t>
+      </w:r>
+      <w:r>
+        <w:br/>
+        <w:t>A student is a part of a class</w:t>
+      </w:r>
+    </w:p>
+    <w:p>
+      <w:pPr>
+        <w:spacing w:line="240" w:lineRule="auto"/>
+      </w:pPr>
+      <w:r>
+        <w:t xml:space="preserve">Domain model: in real life the student may have </w:t>
+      </w:r>
+      <w:bookmarkStart w:id="0" w:name="_GoBack"/>
+      <w:bookmarkEnd w:id="0"/>
+    </w:p>
+    <w:p>
+      <w:pPr>
+        <w:spacing w:line="240" w:lineRule="auto"/>
+      </w:pPr>
+    </w:p>
+    <w:p>
+      <w:pPr>
+        <w:spacing w:line="240" w:lineRule="auto"/>
+        <w:rPr>
           <w:u w:val="single"/>
         </w:rPr>
       </w:pPr>
@@ -349,8 +437,6 @@
         <w:t>References</w:t>
       </w:r>
     </w:p>
-    <w:bookmarkStart w:id="0" w:name="_GoBack"/>
-    <w:bookmarkEnd w:id="0"/>
     <w:p>
       <w:pPr>
         <w:pStyle w:val="ListParagraph"/>
@@ -360,34 +446,32 @@
         </w:numPr>
         <w:spacing w:line="240" w:lineRule="auto"/>
       </w:pPr>
-      <w:r>
-        <w:fldChar w:fldCharType="begin"/>
-      </w:r>
-      <w:r>
-        <w:instrText xml:space="preserve"> HYPERLINK "http://www.codeproject.com/Articles/560798/ASP-NET-MVC-controller-dependency-injection-for-</w:instrText>
-      </w:r>
-      <w:r>
-        <w:instrText xml:space="preserve">be" </w:instrText>
-      </w:r>
-      <w:r>
-        <w:fldChar w:fldCharType="separate"/>
-      </w:r>
-      <w:r>
-        <w:rPr>
-          <w:rStyle w:val="Hyperlink"/>
-        </w:rPr>
-        <w:t>ASP.NET MVC Controller Dependency Injection for Beginners, by S. M. Ahasan Habib, 31 Dec 2013</w:t>
-      </w:r>
-      <w:r>
-        <w:rPr>
-          <w:rStyle w:val="Hyperlink"/>
-        </w:rPr>
-        <w:fldChar w:fldCharType="end"/>
-      </w:r>
+      <w:hyperlink r:id="rId7" w:history="1">
+        <w:r>
+          <w:rPr>
+            <w:rStyle w:val="Hyperlink"/>
+          </w:rPr>
+          <w:t xml:space="preserve">ASP.NET MVC Controller Dependency Injection for Beginners, by S. M. </w:t>
+        </w:r>
+        <w:proofErr w:type="spellStart"/>
+        <w:r>
+          <w:rPr>
+            <w:rStyle w:val="Hyperlink"/>
+          </w:rPr>
+          <w:t>Ahasan</w:t>
+        </w:r>
+        <w:proofErr w:type="spellEnd"/>
+        <w:r>
+          <w:rPr>
+            <w:rStyle w:val="Hyperlink"/>
+          </w:rPr>
+          <w:t xml:space="preserve"> Habib, 31 Dec 2013</w:t>
+        </w:r>
+      </w:hyperlink>
     </w:p>
     <w:sectPr>
-      <w:headerReference w:type="default" r:id="rId7"/>
-      <w:footerReference w:type="default" r:id="rId8"/>
+      <w:headerReference w:type="default" r:id="rId8"/>
+      <w:footerReference w:type="default" r:id="rId9"/>
       <w:pgSz w:w="12240" w:h="15840"/>
       <w:pgMar w:top="1440" w:right="1440" w:bottom="1440" w:left="1440" w:header="720" w:footer="720" w:gutter="0"/>
       <w:cols w:space="720"/>
@@ -542,7 +626,7 @@
   <w:abstractNum w:abstractNumId="0">
     <w:nsid w:val="FFFFFF1D"/>
     <w:multiLevelType w:val="multilevel"/>
-    <w:tmpl w:val="F774B7B2"/>
+    <w:tmpl w:val="EC8AEA52"/>
     <w:lvl w:ilvl="0">
       <w:start w:val="1"/>
       <w:numFmt w:val="bullet"/>

</xml_diff>